<commit_message>
Deleted class Airplane type
</commit_message>
<xml_diff>
--- a/Systemanalyse/Klassen-der-konzeptionellen-Sicht.docx
+++ b/Systemanalyse/Klassen-der-konzeptionellen-Sicht.docx
@@ -50,13 +50,10 @@
         <w:spacing w:line="360" w:lineRule="auto"/>
         <w:ind w:left="714" w:hanging="357"/>
       </w:pPr>
-      <w:proofErr w:type="spellStart"/>
-      <w:r>
-        <w:t>Airplane</w:t>
-      </w:r>
-      <w:proofErr w:type="spellEnd"/>
-      <w:r>
-        <w:t xml:space="preserve"> type</w:t>
+      <w:bookmarkStart w:id="0" w:name="_GoBack"/>
+      <w:bookmarkEnd w:id="0"/>
+      <w:r>
+        <w:t>Lotse</w:t>
       </w:r>
     </w:p>
     <w:p>
@@ -70,7 +67,7 @@
         <w:ind w:left="714" w:hanging="357"/>
       </w:pPr>
       <w:r>
-        <w:t>Lotse</w:t>
+        <w:t>Airline</w:t>
       </w:r>
     </w:p>
     <w:p>
@@ -84,7 +81,7 @@
         <w:ind w:left="714" w:hanging="357"/>
       </w:pPr>
       <w:r>
-        <w:t>Airline</w:t>
+        <w:t>Account</w:t>
       </w:r>
     </w:p>
     <w:p>
@@ -98,7 +95,7 @@
         <w:ind w:left="714" w:hanging="357"/>
       </w:pPr>
       <w:r>
-        <w:t>Account</w:t>
+        <w:t>Airport</w:t>
       </w:r>
     </w:p>
     <w:p>
@@ -112,7 +109,7 @@
         <w:ind w:left="714" w:hanging="357"/>
       </w:pPr>
       <w:r>
-        <w:t>Airport</w:t>
+        <w:t>Lane</w:t>
       </w:r>
     </w:p>
     <w:p>
@@ -125,9 +122,11 @@
         <w:spacing w:line="360" w:lineRule="auto"/>
         <w:ind w:left="714" w:hanging="357"/>
       </w:pPr>
-      <w:r>
-        <w:t>Lane</w:t>
-      </w:r>
+      <w:proofErr w:type="spellStart"/>
+      <w:r>
+        <w:t>Landing</w:t>
+      </w:r>
+      <w:proofErr w:type="spellEnd"/>
     </w:p>
     <w:p>
       <w:pPr>
@@ -141,7 +140,15 @@
       </w:pPr>
       <w:proofErr w:type="spellStart"/>
       <w:r>
-        <w:t>Landing</w:t>
+        <w:t>Parking</w:t>
+      </w:r>
+      <w:proofErr w:type="spellEnd"/>
+      <w:r>
+        <w:t xml:space="preserve"> </w:t>
+      </w:r>
+      <w:proofErr w:type="spellStart"/>
+      <w:r>
+        <w:t>position</w:t>
       </w:r>
       <w:proofErr w:type="spellEnd"/>
     </w:p>
@@ -155,45 +162,19 @@
         <w:spacing w:line="360" w:lineRule="auto"/>
         <w:ind w:left="714" w:hanging="357"/>
       </w:pPr>
+      <w:r>
+        <w:t xml:space="preserve">Waiting </w:t>
+      </w:r>
       <w:proofErr w:type="spellStart"/>
       <w:r>
-        <w:t>Parking</w:t>
-      </w:r>
-      <w:proofErr w:type="spellEnd"/>
-      <w:r>
-        <w:t xml:space="preserve"> </w:t>
-      </w:r>
-      <w:proofErr w:type="spellStart"/>
-      <w:r>
-        <w:t>position</w:t>
+        <w:t>queue</w:t>
       </w:r>
       <w:proofErr w:type="spellEnd"/>
     </w:p>
     <w:p>
       <w:pPr>
-        <w:pStyle w:val="Listenabsatz"/>
-        <w:numPr>
-          <w:ilvl w:val="0"/>
-          <w:numId w:val="1"/>
-        </w:numPr>
         <w:spacing w:line="360" w:lineRule="auto"/>
-        <w:ind w:left="714" w:hanging="357"/>
-      </w:pPr>
-      <w:r>
-        <w:t xml:space="preserve">Waiting </w:t>
-      </w:r>
-      <w:proofErr w:type="spellStart"/>
-      <w:r>
-        <w:t>queue</w:t>
-      </w:r>
-      <w:proofErr w:type="spellEnd"/>
-    </w:p>
-    <w:p>
-      <w:pPr>
-        <w:spacing w:line="360" w:lineRule="auto"/>
-      </w:pPr>
-      <w:bookmarkStart w:id="0" w:name="_GoBack"/>
-      <w:bookmarkEnd w:id="0"/>
+      </w:pPr>
     </w:p>
     <w:sectPr>
       <w:pgSz w:w="11900" w:h="16840"/>

</xml_diff>